<commit_message>
assets: improve user manual
</commit_message>
<xml_diff>
--- a/assets/manual/Formula-User-Manual.docx
+++ b/assets/manual/Formula-User-Manual.docx
@@ -2439,7 +2439,10 @@
     </w:p>
     <w:p>
       <w:r>
-        <w:t>Formula is a tool to c</w:t>
+        <w:t>Within Formula, you can</w:t>
+      </w:r>
+      <w:r>
+        <w:t xml:space="preserve"> c</w:t>
       </w:r>
       <w:r>
         <w:t>reate your own plugins inside your DAW and access hundreds of pre-made plugins from the community</w:t>
@@ -2463,95 +2466,74 @@
           <w:color w:val="24292F"/>
           <w:shd w:val="clear" w:color="auto" w:fill="FFFFFF"/>
         </w:rPr>
-        <w:t>🎸</w:t>
-      </w:r>
+        <w:t xml:space="preserve">🎸 </w:t>
+      </w:r>
+      <w:r>
+        <w:rPr>
+          <w:b/>
+          <w:bCs/>
+        </w:rPr>
+        <w:t>M</w:t>
+      </w:r>
+      <w:r>
+        <w:rPr>
+          <w:b/>
+          <w:bCs/>
+        </w:rPr>
+        <w:t>usic composers, sound engineers:</w:t>
+      </w:r>
+    </w:p>
+    <w:p>
+      <w:r>
+        <w:t>Use the bundled effects or b</w:t>
+      </w:r>
+      <w:r>
+        <w:t>rowse and use hundreds of effects made by developers</w:t>
+      </w:r>
+      <w:r>
+        <w:t xml:space="preserve"> through Formula Cloud</w:t>
+      </w:r>
+      <w:r>
+        <w:t>.</w:t>
+      </w:r>
+    </w:p>
+    <w:p>
+      <w:pPr>
+        <w:rPr>
+          <w:b/>
+          <w:bCs/>
+        </w:rPr>
+      </w:pPr>
       <w:r>
         <w:rPr>
           <w:rFonts w:ascii="Segoe UI Emoji" w:hAnsi="Segoe UI Emoji" w:cs="Segoe UI Emoji"/>
           <w:b/>
           <w:bCs/>
-          <w:color w:val="24292F"/>
-          <w:shd w:val="clear" w:color="auto" w:fill="FFFFFF"/>
-        </w:rPr>
-        <w:t xml:space="preserve"> </w:t>
-      </w:r>
-      <w:r>
-        <w:rPr>
+        </w:rPr>
+        <w:t>👨</w:t>
+      </w:r>
+      <w:r>
+        <w:rPr>
+          <w:rFonts w:ascii="Times New Roman" w:hAnsi="Times New Roman" w:cs="Times New Roman"/>
           <w:b/>
           <w:bCs/>
         </w:rPr>
-        <w:t>M</w:t>
-      </w:r>
-      <w:r>
-        <w:rPr>
-          <w:b/>
-          <w:bCs/>
-        </w:rPr>
-        <w:t>usic composers, sound engineers:</w:t>
-      </w:r>
-    </w:p>
-    <w:p>
-      <w:r>
-        <w:t>Use the bundled effects or b</w:t>
-      </w:r>
-      <w:r>
-        <w:t>rowse and use hundreds of effects made by developers</w:t>
-      </w:r>
-      <w:r>
-        <w:t xml:space="preserve"> through Formula Cloud</w:t>
-      </w:r>
-    </w:p>
-    <w:p>
-      <w:pPr>
-        <w:rPr>
-          <w:b/>
-          <w:bCs/>
-        </w:rPr>
-      </w:pPr>
+        <w:t>‍</w:t>
+      </w:r>
       <w:r>
         <w:rPr>
           <w:rFonts w:ascii="Segoe UI Emoji" w:hAnsi="Segoe UI Emoji" w:cs="Segoe UI Emoji"/>
           <w:b/>
           <w:bCs/>
         </w:rPr>
-        <w:t>👨</w:t>
-      </w:r>
-      <w:r>
-        <w:rPr>
-          <w:rFonts w:ascii="Times New Roman" w:hAnsi="Times New Roman" w:cs="Times New Roman"/>
+        <w:t>💻</w:t>
+      </w:r>
+      <w:r>
+        <w:rPr>
           <w:b/>
           <w:bCs/>
         </w:rPr>
-        <w:t>‍</w:t>
-      </w:r>
-      <w:r>
-        <w:rPr>
-          <w:rFonts w:ascii="Segoe UI Emoji" w:hAnsi="Segoe UI Emoji" w:cs="Segoe UI Emoji"/>
-          <w:b/>
-          <w:bCs/>
-        </w:rPr>
-        <w:t>💻</w:t>
-      </w:r>
-      <w:r>
-        <w:rPr>
-          <w:b/>
-          <w:bCs/>
-        </w:rPr>
-        <w:t xml:space="preserve"> </w:t>
-      </w:r>
-      <w:r>
-        <w:rPr>
-          <w:b/>
-          <w:bCs/>
-        </w:rPr>
-        <w:t>D</w:t>
-      </w:r>
-      <w:r>
-        <w:rPr>
-          <w:b/>
-          <w:bCs/>
-        </w:rPr>
-        <w:t xml:space="preserve">evelopers: </w:t>
+        <w:t xml:space="preserve"> Developers: </w:t>
       </w:r>
     </w:p>
     <w:p>
@@ -2624,6 +2606,9 @@
     <w:p/>
     <w:p>
       <w:r>
+        <w:rPr>
+          <w:noProof/>
+        </w:rPr>
         <w:drawing>
           <wp:inline distT="0" distB="0" distL="0" distR="0" wp14:anchorId="06BE6691" wp14:editId="11732FAE">
             <wp:extent cx="5760720" cy="3361690"/>
@@ -2674,7 +2659,7 @@
     </w:p>
     <w:p>
       <w:r>
-        <w:t>There are 4 different tabs that you can access through the top navigation bar:</w:t>
+        <w:t>There are 4 different tabs you can access through the top navigation bar:</w:t>
       </w:r>
     </w:p>
     <w:p>
@@ -2736,6 +2721,9 @@
       <w:r>
         <w:t>: Browse and use hundreds of formulas created by the community. This tab requires a Formula Cloud subscription</w:t>
       </w:r>
+      <w:r>
+        <w:t>.</w:t>
+      </w:r>
     </w:p>
     <w:p>
       <w:pPr>
@@ -2755,6 +2743,9 @@
       <w:r>
         <w:t>: Application settings</w:t>
       </w:r>
+      <w:r>
+        <w:t>.</w:t>
+      </w:r>
     </w:p>
     <w:p/>
     <w:p/>
@@ -2772,9 +2763,32 @@
     </w:p>
     <w:p>
       <w:r>
-        <w:t>In the editor, you can modify the active Formula. The typical workflow is to load or modify a formula, press the play button on the sidebar (</w:t>
-      </w:r>
-      <w:r>
+        <w:t>Y</w:t>
+      </w:r>
+      <w:r>
+        <w:t>ou can modify the active Formula</w:t>
+      </w:r>
+      <w:r>
+        <w:t xml:space="preserve"> i</w:t>
+      </w:r>
+      <w:r>
+        <w:t xml:space="preserve">n the </w:t>
+      </w:r>
+      <w:proofErr w:type="gramStart"/>
+      <w:r>
+        <w:t>editor,</w:t>
+      </w:r>
+      <w:r>
+        <w:t>.</w:t>
+      </w:r>
+      <w:proofErr w:type="gramEnd"/>
+      <w:r>
+        <w:t xml:space="preserve"> The typical workflow is to load or modify a formula, press the play button on the sidebar (</w:t>
+      </w:r>
+      <w:r>
+        <w:rPr>
+          <w:noProof/>
+        </w:rPr>
         <w:drawing>
           <wp:inline distT="0" distB="0" distL="0" distR="0" wp14:anchorId="093E31FE" wp14:editId="3478E34A">
             <wp:extent cx="139700" cy="139700"/>
@@ -2818,6 +2832,9 @@
         <w:t>toggle the knobs panel (</w:t>
       </w:r>
       <w:r>
+        <w:rPr>
+          <w:noProof/>
+        </w:rPr>
         <w:drawing>
           <wp:inline distT="0" distB="0" distL="0" distR="0" wp14:anchorId="78932AF7" wp14:editId="4569DC2E">
             <wp:extent cx="165100" cy="152718"/>
@@ -2876,41 +2893,25 @@
     </w:p>
     <w:p/>
     <w:p>
-      <w:pPr>
-        <w:rPr>
-          <w:rFonts w:ascii="OPTIRadiant" w:hAnsi="OPTIRadiant"/>
-          <w:spacing w:val="20"/>
-          <w:sz w:val="40"/>
-          <w:szCs w:val="40"/>
-        </w:rPr>
-      </w:pPr>
-      <w:r>
-        <w:t xml:space="preserve">Within the code editor, you can create your own formula using a simplified version of the C programming language. More information about creating your own formulas is available under the </w:t>
+      <w:r>
+        <w:t>Within the code editor, you can create your own formula</w:t>
+      </w:r>
+      <w:r>
+        <w:t>s</w:t>
+      </w:r>
+      <w:r>
+        <w:t xml:space="preserve"> using a simplified version of the C programming language. More information about creating your own formulas is available under the </w:t>
       </w:r>
       <w:r>
         <w:fldChar w:fldCharType="begin"/>
       </w:r>
       <w:r>
-        <w:instrText xml:space="preserve"> REF _Ref107144437 \h </w:instrText>
+        <w:instrText xml:space="preserve"> REF _Ref107660037 \h </w:instrText>
       </w:r>
       <w:r>
         <w:fldChar w:fldCharType="separate"/>
       </w:r>
       <w:r>
-        <w:br w:type="page"/>
-      </w:r>
-    </w:p>
-    <w:p>
-      <w:pPr>
-        <w:rPr>
-          <w:rFonts w:ascii="OPTIRadiant" w:hAnsi="OPTIRadiant"/>
-          <w:spacing w:val="20"/>
-          <w:sz w:val="40"/>
-          <w:szCs w:val="40"/>
-        </w:rPr>
-      </w:pPr>
-      <w:r>
-        <w:lastRenderedPageBreak/>
         <w:t>DEVELOPER GUIDE</w:t>
       </w:r>
       <w:r>
@@ -2922,9 +2923,24 @@
     </w:p>
     <w:p>
       <w:r>
-        <w:t xml:space="preserve">Every time that you want to test your changes, you need to click the </w:t>
-      </w:r>
-      <w:r>
+        <w:t>Whenever</w:t>
+      </w:r>
+      <w:r>
+        <w:t xml:space="preserve"> </w:t>
+      </w:r>
+      <w:r>
+        <w:t>you want to test your changes, click</w:t>
+      </w:r>
+      <w:r>
+        <w:t xml:space="preserve"> on</w:t>
+      </w:r>
+      <w:r>
+        <w:t xml:space="preserve"> the </w:t>
+      </w:r>
+      <w:r>
+        <w:rPr>
+          <w:noProof/>
+        </w:rPr>
         <w:drawing>
           <wp:inline distT="0" distB="0" distL="0" distR="0" wp14:anchorId="0ED8F9B7" wp14:editId="34F0885F">
             <wp:extent cx="139700" cy="139700"/>
@@ -2968,6 +2984,9 @@
     <w:p/>
     <w:p>
       <w:r>
+        <w:rPr>
+          <w:noProof/>
+        </w:rPr>
         <w:drawing>
           <wp:inline distT="0" distB="0" distL="0" distR="0" wp14:anchorId="14054E6C" wp14:editId="101566CA">
             <wp:extent cx="5760720" cy="3250565"/>
@@ -3039,10 +3058,10 @@
     </w:p>
     <w:p>
       <w:r>
-        <w:t>The sidebar of the editor</w:t>
-      </w:r>
-      <w:r>
-        <w:t xml:space="preserve"> offers several actions</w:t>
+        <w:t xml:space="preserve">The sidebar </w:t>
+      </w:r>
+      <w:r>
+        <w:t>offers several actions</w:t>
       </w:r>
       <w:r>
         <w:t xml:space="preserve"> related to the editor</w:t>
@@ -3077,6 +3096,9 @@
           </w:tcPr>
           <w:p>
             <w:r>
+              <w:rPr>
+                <w:noProof/>
+              </w:rPr>
               <w:drawing>
                 <wp:inline distT="0" distB="0" distL="0" distR="0" wp14:anchorId="1896462D" wp14:editId="580EE990">
                   <wp:extent cx="330217" cy="349268"/>
@@ -3121,10 +3143,7 @@
           </w:tcPr>
           <w:p>
             <w:r>
-              <w:t>Discard the current formula and creates an empty one</w:t>
-            </w:r>
-            <w:r>
-              <w:t>.</w:t>
+              <w:t>Discard the current formula and create an empty one.</w:t>
             </w:r>
           </w:p>
           <w:p/>
@@ -3138,6 +3157,9 @@
           </w:tcPr>
           <w:p>
             <w:r>
+              <w:rPr>
+                <w:noProof/>
+              </w:rPr>
               <w:drawing>
                 <wp:inline distT="0" distB="0" distL="0" distR="0" wp14:anchorId="7786E640" wp14:editId="44766974">
                   <wp:extent cx="324705" cy="330200"/>
@@ -3202,6 +3224,9 @@
           </w:tcPr>
           <w:p>
             <w:r>
+              <w:rPr>
+                <w:noProof/>
+              </w:rPr>
               <w:drawing>
                 <wp:inline distT="0" distB="0" distL="0" distR="0" wp14:anchorId="586ED989" wp14:editId="790EBB89">
                   <wp:extent cx="342918" cy="330217"/>
@@ -3259,6 +3284,9 @@
           </w:tcPr>
           <w:p>
             <w:r>
+              <w:rPr>
+                <w:noProof/>
+              </w:rPr>
               <w:drawing>
                 <wp:inline distT="0" distB="0" distL="0" distR="0" wp14:anchorId="7E15B61B" wp14:editId="3ABBC7F6">
                   <wp:extent cx="330217" cy="330217"/>
@@ -3326,6 +3354,9 @@
           </w:tcPr>
           <w:p>
             <w:r>
+              <w:rPr>
+                <w:noProof/>
+              </w:rPr>
               <w:drawing>
                 <wp:inline distT="0" distB="0" distL="0" distR="0" wp14:anchorId="6FB4B5A5" wp14:editId="13021B73">
                   <wp:extent cx="330200" cy="330200"/>
@@ -3379,6 +3410,9 @@
             <w:r>
               <w:t>Increase the zoom of the application</w:t>
             </w:r>
+            <w:r>
+              <w:t>.</w:t>
+            </w:r>
           </w:p>
           <w:p/>
           <w:p/>
@@ -3391,6 +3425,9 @@
           </w:tcPr>
           <w:p>
             <w:r>
+              <w:rPr>
+                <w:noProof/>
+              </w:rPr>
               <w:drawing>
                 <wp:inline distT="0" distB="0" distL="0" distR="0" wp14:anchorId="0EF855BE" wp14:editId="1A87E76B">
                   <wp:extent cx="330200" cy="330200"/>
@@ -3456,6 +3493,9 @@
           </w:tcPr>
           <w:p>
             <w:r>
+              <w:rPr>
+                <w:noProof/>
+              </w:rPr>
               <w:drawing>
                 <wp:inline distT="0" distB="0" distL="0" distR="0" wp14:anchorId="78E04C42" wp14:editId="3C1C2E38">
                   <wp:extent cx="330200" cy="342900"/>
@@ -3521,6 +3561,9 @@
           </w:tcPr>
           <w:p>
             <w:r>
+              <w:rPr>
+                <w:noProof/>
+              </w:rPr>
               <w:drawing>
                 <wp:inline distT="0" distB="0" distL="0" distR="0" wp14:anchorId="2C2F2E72" wp14:editId="183C09A9">
                   <wp:extent cx="329389" cy="386265"/>
@@ -3616,6 +3659,9 @@
         <w:t xml:space="preserve">. When toggling the knobs panel with the </w:t>
       </w:r>
       <w:r>
+        <w:rPr>
+          <w:noProof/>
+        </w:rPr>
         <w:drawing>
           <wp:inline distT="0" distB="0" distL="0" distR="0" wp14:anchorId="157F6856" wp14:editId="53D270C6">
             <wp:extent cx="165100" cy="152718"/>
@@ -3664,6 +3710,9 @@
     </w:p>
     <w:p>
       <w:r>
+        <w:rPr>
+          <w:noProof/>
+        </w:rPr>
         <w:drawing>
           <wp:inline distT="0" distB="0" distL="0" distR="0" wp14:anchorId="0CE4F3EF" wp14:editId="18FACEA6">
             <wp:extent cx="5760720" cy="3034665"/>
@@ -3712,7 +3761,18 @@
     </w:p>
     <w:p>
       <w:r>
-        <w:t xml:space="preserve">Hence, you know what knob maps to what action. </w:t>
+        <w:t>Hence, you know what</w:t>
+      </w:r>
+      <w:r>
+        <w:t xml:space="preserve"> </w:t>
+      </w:r>
+      <w:proofErr w:type="gramStart"/>
+      <w:r>
+        <w:t>is the use of each knob</w:t>
+      </w:r>
+      <w:proofErr w:type="gramEnd"/>
+      <w:r>
+        <w:t xml:space="preserve">. </w:t>
       </w:r>
     </w:p>
     <w:p>
@@ -3852,6 +3912,9 @@
         <w:t xml:space="preserve">Under the Saved files tab, you can find the formulas you saved from the editor using the </w:t>
       </w:r>
       <w:r>
+        <w:rPr>
+          <w:noProof/>
+        </w:rPr>
         <w:drawing>
           <wp:inline distT="0" distB="0" distL="0" distR="0" wp14:anchorId="42E463F6" wp14:editId="55CC955D">
             <wp:extent cx="194982" cy="184150"/>
@@ -3894,6 +3957,9 @@
     </w:p>
     <w:p>
       <w:r>
+        <w:rPr>
+          <w:noProof/>
+        </w:rPr>
         <w:drawing>
           <wp:inline distT="0" distB="0" distL="0" distR="0" wp14:anchorId="02632A51" wp14:editId="44F568D3">
             <wp:extent cx="5543550" cy="3442721"/>
@@ -3944,7 +4010,29 @@
     </w:p>
     <w:p>
       <w:r>
-        <w:t>If it is the first time that you launched Formula, you will find a couple of formulas already present:</w:t>
+        <w:t xml:space="preserve">If it is </w:t>
+      </w:r>
+      <w:r>
+        <w:t xml:space="preserve">your </w:t>
+      </w:r>
+      <w:proofErr w:type="gramStart"/>
+      <w:r>
+        <w:t>first time</w:t>
+      </w:r>
+      <w:proofErr w:type="gramEnd"/>
+      <w:r>
+        <w:t xml:space="preserve"> </w:t>
+      </w:r>
+      <w:proofErr w:type="spellStart"/>
+      <w:r>
+        <w:t>lauching</w:t>
+      </w:r>
+      <w:proofErr w:type="spellEnd"/>
+      <w:r>
+        <w:t xml:space="preserve"> </w:t>
+      </w:r>
+      <w:r>
+        <w:t>Formula, you will find a couple of formulas already present:</w:t>
       </w:r>
     </w:p>
     <w:p>
@@ -3995,6 +4083,9 @@
         <w:t>Soundspear</w:t>
       </w:r>
       <w:proofErr w:type="spellEnd"/>
+      <w:r>
+        <w:t>:</w:t>
+      </w:r>
     </w:p>
     <w:p>
       <w:pPr>
@@ -4051,6 +4142,9 @@
       <w:r>
         <w:t>” type of plugin that squashes different bands of frequencies to give more punch to your sound</w:t>
       </w:r>
+      <w:r>
+        <w:t>.</w:t>
+      </w:r>
     </w:p>
     <w:p>
       <w:pPr>
@@ -4087,6 +4181,9 @@
         <w:t>Airwindows</w:t>
       </w:r>
       <w:proofErr w:type="spellEnd"/>
+      <w:r>
+        <w:t>:</w:t>
+      </w:r>
     </w:p>
     <w:p>
       <w:pPr>
@@ -4104,6 +4201,9 @@
       <w:r>
         <w:t xml:space="preserve"> is a guitar cabinet simulator</w:t>
       </w:r>
+      <w:r>
+        <w:t>.</w:t>
+      </w:r>
     </w:p>
     <w:p>
       <w:pPr>
@@ -4129,6 +4229,9 @@
       <w:r>
         <w:t xml:space="preserve"> and compressor</w:t>
       </w:r>
+      <w:r>
+        <w:t>.</w:t>
+      </w:r>
     </w:p>
     <w:p>
       <w:r>
@@ -4172,7 +4275,7 @@
         <w:t>Import formula</w:t>
       </w:r>
       <w:r>
-        <w:t xml:space="preserve"> from file button on the top of the tab.</w:t>
+        <w:t xml:space="preserve"> from file button on top of the tab.</w:t>
       </w:r>
     </w:p>
     <w:p>
@@ -4194,7 +4297,13 @@
         <w:t>Export to file</w:t>
       </w:r>
       <w:r>
-        <w:t xml:space="preserve"> to save it to a standalone file.</w:t>
+        <w:t xml:space="preserve"> to save it </w:t>
+      </w:r>
+      <w:r>
+        <w:t xml:space="preserve">as </w:t>
+      </w:r>
+      <w:r>
+        <w:t>a standalone file.</w:t>
       </w:r>
     </w:p>
     <w:p>
@@ -4301,13 +4410,13 @@
           <w:i/>
           <w:iCs/>
         </w:rPr>
+        <w:instrText xml:space="preserve"> \* MERGEFORMAT </w:instrText>
       </w:r>
       <w:r>
         <w:rPr>
           <w:i/>
           <w:iCs/>
         </w:rPr>
-        <w:instrText xml:space="preserve"> \* MERGEFORMAT </w:instrText>
       </w:r>
       <w:r>
         <w:rPr>
@@ -4335,6 +4444,9 @@
       </w:r>
       <w:r>
         <w:t>)</w:t>
+      </w:r>
+      <w:r>
+        <w:t>.</w:t>
       </w:r>
     </w:p>
     <w:p>
@@ -4352,6 +4464,9 @@
         <w:t xml:space="preserve"> using the search bar on the top and clicking on the search button </w:t>
       </w:r>
       <w:r>
+        <w:rPr>
+          <w:noProof/>
+        </w:rPr>
         <w:drawing>
           <wp:inline distT="0" distB="0" distL="0" distR="0" wp14:anchorId="7AA2B270" wp14:editId="3FBCA425">
             <wp:extent cx="145473" cy="133350"/>
@@ -4388,6 +4503,9 @@
           </wp:inline>
         </w:drawing>
       </w:r>
+      <w:r>
+        <w:t>.</w:t>
+      </w:r>
     </w:p>
     <w:p>
       <w:pPr>
@@ -4405,6 +4523,9 @@
         <w:jc w:val="center"/>
       </w:pPr>
       <w:r>
+        <w:rPr>
+          <w:noProof/>
+        </w:rPr>
         <w:drawing>
           <wp:inline distT="0" distB="0" distL="0" distR="0" wp14:anchorId="76F874E1" wp14:editId="420A3B6A">
             <wp:extent cx="4362450" cy="2711143"/>
@@ -4485,6 +4606,9 @@
         <w:jc w:val="center"/>
       </w:pPr>
       <w:r>
+        <w:rPr>
+          <w:noProof/>
+        </w:rPr>
         <w:drawing>
           <wp:inline distT="0" distB="0" distL="0" distR="0" wp14:anchorId="56E86DF7" wp14:editId="001EC37E">
             <wp:extent cx="4368800" cy="2715090"/>
@@ -4558,6 +4682,9 @@
     </w:p>
     <w:p>
       <w:r>
+        <w:rPr>
+          <w:noProof/>
+        </w:rPr>
         <w:drawing>
           <wp:inline distT="0" distB="0" distL="0" distR="0" wp14:anchorId="32C202AA" wp14:editId="0DC90137">
             <wp:extent cx="5760720" cy="1682750"/>
@@ -4622,24 +4749,26 @@
         <w:pStyle w:val="Titre1"/>
       </w:pPr>
       <w:bookmarkStart w:id="17" w:name="_Toc107158148"/>
+      <w:bookmarkStart w:id="18" w:name="_Ref107660037"/>
       <w:r>
         <w:lastRenderedPageBreak/>
         <w:t>DEVELOPER GUIDE</w:t>
       </w:r>
       <w:bookmarkEnd w:id="16"/>
       <w:bookmarkEnd w:id="17"/>
+      <w:bookmarkEnd w:id="18"/>
     </w:p>
     <w:p>
       <w:pPr>
         <w:pStyle w:val="Titre2"/>
       </w:pPr>
-      <w:bookmarkStart w:id="18" w:name="_Ref107152944"/>
-      <w:bookmarkStart w:id="19" w:name="_Toc107158149"/>
+      <w:bookmarkStart w:id="19" w:name="_Ref107152944"/>
+      <w:bookmarkStart w:id="20" w:name="_Toc107158149"/>
       <w:r>
         <w:t>Audio programming 101</w:t>
       </w:r>
-      <w:bookmarkEnd w:id="18"/>
       <w:bookmarkEnd w:id="19"/>
+      <w:bookmarkEnd w:id="20"/>
     </w:p>
     <w:p>
       <w:r>
@@ -4656,6 +4785,9 @@
         <w:jc w:val="center"/>
       </w:pPr>
       <w:r>
+        <w:rPr>
+          <w:noProof/>
+        </w:rPr>
         <w:drawing>
           <wp:inline distT="0" distB="0" distL="0" distR="0" wp14:anchorId="335EC4DF" wp14:editId="55B37D32">
             <wp:extent cx="2863997" cy="863644"/>
@@ -4731,6 +4863,9 @@
         <w:jc w:val="center"/>
       </w:pPr>
       <w:r>
+        <w:rPr>
+          <w:noProof/>
+        </w:rPr>
         <w:drawing>
           <wp:inline distT="0" distB="0" distL="0" distR="0" wp14:anchorId="6B30347C" wp14:editId="335A5882">
             <wp:extent cx="3511730" cy="863644"/>
@@ -5100,6 +5235,9 @@
         </mc:AlternateContent>
       </w:r>
       <w:r>
+        <w:rPr>
+          <w:noProof/>
+        </w:rPr>
         <w:drawing>
           <wp:inline distT="0" distB="0" distL="0" distR="0" wp14:anchorId="466DED72" wp14:editId="317084C1">
             <wp:extent cx="3676650" cy="1320800"/>
@@ -5179,53 +5317,74 @@
           <w:i/>
           <w:iCs/>
         </w:rPr>
-        <w:t xml:space="preserve"> a single </w:t>
+        <w:t>s</w:t>
       </w:r>
       <w:r>
         <w:rPr>
           <w:i/>
           <w:iCs/>
         </w:rPr>
-        <w:t xml:space="preserve">audio </w:t>
+        <w:t xml:space="preserve"> a single </w:t>
       </w:r>
       <w:r>
         <w:rPr>
           <w:i/>
           <w:iCs/>
         </w:rPr>
-        <w:t>point. This function will then be called for every point from the audio signal.</w:t>
-      </w:r>
-    </w:p>
-    <w:p>
-      <w:pPr>
+        <w:t xml:space="preserve">audio </w:t>
+      </w:r>
+      <w:r>
         <w:rPr>
           <w:i/>
           <w:iCs/>
         </w:rPr>
+        <w:t xml:space="preserve">point. This function will then be called for every point </w:t>
+      </w:r>
+      <w:r>
+        <w:rPr>
+          <w:i/>
+          <w:iCs/>
+        </w:rPr>
+        <w:t xml:space="preserve">coming </w:t>
+      </w:r>
+      <w:r>
+        <w:rPr>
+          <w:i/>
+          <w:iCs/>
+        </w:rPr>
+        <w:t>from the audio signal.</w:t>
+      </w:r>
+    </w:p>
+    <w:p>
+      <w:pPr>
+        <w:rPr>
+          <w:i/>
+          <w:iCs/>
+        </w:rPr>
       </w:pPr>
     </w:p>
     <w:p>
       <w:pPr>
         <w:pStyle w:val="Titre2"/>
       </w:pPr>
-      <w:bookmarkStart w:id="20" w:name="_Toc107158150"/>
+      <w:bookmarkStart w:id="21" w:name="_Toc107158150"/>
       <w:r>
         <w:t>Programming in Formula</w:t>
       </w:r>
-      <w:bookmarkEnd w:id="20"/>
+      <w:bookmarkEnd w:id="21"/>
     </w:p>
     <w:p>
       <w:pPr>
         <w:pStyle w:val="Titre3"/>
       </w:pPr>
-      <w:bookmarkStart w:id="21" w:name="_Toc107158151"/>
+      <w:bookmarkStart w:id="22" w:name="_Toc107158151"/>
       <w:r>
         <w:t>C</w:t>
       </w:r>
       <w:r>
         <w:t xml:space="preserve"> language</w:t>
       </w:r>
-      <w:bookmarkEnd w:id="21"/>
+      <w:bookmarkEnd w:id="22"/>
     </w:p>
     <w:p/>
     <w:p>
@@ -5233,13 +5392,16 @@
         <w:t>Formulas are programmed using the C language.</w:t>
       </w:r>
       <w:r>
-        <w:t xml:space="preserve"> </w:t>
-      </w:r>
-      <w:r>
-        <w:t>Other languages are available for corporate builds</w:t>
-      </w:r>
-      <w:r>
-        <w:t xml:space="preserve"> with restrictions mentioned below removed</w:t>
+        <w:t xml:space="preserve"> Other languages are available for corporate builds</w:t>
+      </w:r>
+      <w:r>
+        <w:t xml:space="preserve"> with restrictions mentioned below </w:t>
+      </w:r>
+      <w:r>
+        <w:t xml:space="preserve">being </w:t>
+      </w:r>
+      <w:r>
+        <w:t>removed</w:t>
       </w:r>
       <w:r>
         <w:t>:</w:t>
@@ -5306,7 +5468,7 @@
           <w:i/>
           <w:iCs/>
         </w:rPr>
-        <w:instrText xml:space="preserve"> REF _Ref107154833 \h </w:instrText>
+        <w:instrText xml:space="preserve"> REF _Ref107154833 \h  \* MERGEFORMAT </w:instrText>
       </w:r>
       <w:r>
         <w:rPr>
@@ -5319,27 +5481,92 @@
           <w:i/>
           <w:iCs/>
         </w:rPr>
-        <w:instrText xml:space="preserve"> \* MERGEFORMAT </w:instrText>
+        <w:fldChar w:fldCharType="separate"/>
       </w:r>
       <w:r>
         <w:rPr>
           <w:i/>
           <w:iCs/>
         </w:rPr>
-        <w:fldChar w:fldCharType="separate"/>
+        <w:t>Formula architecture</w:t>
       </w:r>
       <w:r>
         <w:rPr>
           <w:i/>
           <w:iCs/>
         </w:rPr>
-        <w:t>Formula architecture</w:t>
+        <w:fldChar w:fldCharType="end"/>
+      </w:r>
+      <w:r>
+        <w:t>)</w:t>
+      </w:r>
+      <w:r>
+        <w:t>.</w:t>
+      </w:r>
+    </w:p>
+    <w:p>
+      <w:r>
+        <w:rPr>
+          <w:b/>
+          <w:bCs/>
+        </w:rPr>
+        <w:t xml:space="preserve">- </w:t>
+      </w:r>
+      <w:r>
+        <w:rPr>
+          <w:b/>
+          <w:bCs/>
+        </w:rPr>
+        <w:t>Macros</w:t>
+      </w:r>
+      <w:r>
+        <w:t>:</w:t>
+      </w:r>
+      <w:r>
+        <w:t xml:space="preserve"> Interaction with the DAW (user control, sample rate, …) is made using macros</w:t>
+      </w:r>
+      <w:r>
+        <w:t xml:space="preserve"> (see </w:t>
       </w:r>
       <w:r>
         <w:rPr>
           <w:i/>
           <w:iCs/>
         </w:rPr>
+        <w:fldChar w:fldCharType="begin"/>
+      </w:r>
+      <w:r>
+        <w:rPr>
+          <w:i/>
+          <w:iCs/>
+        </w:rPr>
+        <w:instrText xml:space="preserve"> REF _Ref107154783 \h  \* MERGEFORMAT </w:instrText>
+      </w:r>
+      <w:r>
+        <w:rPr>
+          <w:i/>
+          <w:iCs/>
+        </w:rPr>
+      </w:r>
+      <w:r>
+        <w:rPr>
+          <w:i/>
+          <w:iCs/>
+        </w:rPr>
+        <w:fldChar w:fldCharType="separate"/>
+      </w:r>
+      <w:r>
+        <w:rPr>
+          <w:i/>
+          <w:iCs/>
+        </w:rPr>
+        <w:t>Macros</w:t>
+      </w:r>
+      <w:r>
+        <w:rPr>
+          <w:i/>
+          <w:iCs/>
+        </w:rPr>
         <w:fldChar w:fldCharType="end"/>
       </w:r>
       <w:r>
@@ -5362,86 +5589,51 @@
           <w:b/>
           <w:bCs/>
         </w:rPr>
-        <w:t>Macros</w:t>
-      </w:r>
-      <w:r>
-        <w:t>:</w:t>
-      </w:r>
-      <w:r>
-        <w:t xml:space="preserve"> Interaction with the DAW (user control, sample rate, …) is made using macros</w:t>
-      </w:r>
-      <w:r>
-        <w:t xml:space="preserve"> (see </w:t>
-      </w:r>
-      <w:r>
-        <w:rPr>
-          <w:i/>
-          <w:iCs/>
-        </w:rPr>
-        <w:fldChar w:fldCharType="begin"/>
-      </w:r>
-      <w:r>
-        <w:rPr>
-          <w:i/>
-          <w:iCs/>
-        </w:rPr>
-        <w:instrText xml:space="preserve"> REF _Ref107154783 \h </w:instrText>
-      </w:r>
-      <w:r>
-        <w:rPr>
-          <w:i/>
-          <w:iCs/>
-        </w:rPr>
-      </w:r>
-      <w:r>
-        <w:rPr>
-          <w:i/>
-          <w:iCs/>
-        </w:rPr>
-        <w:instrText xml:space="preserve"> \* MERGEFORMAT </w:instrText>
-      </w:r>
-      <w:r>
-        <w:rPr>
-          <w:i/>
-          <w:iCs/>
-        </w:rPr>
-        <w:fldChar w:fldCharType="separate"/>
-      </w:r>
-      <w:r>
-        <w:rPr>
-          <w:i/>
-          <w:iCs/>
-        </w:rPr>
-        <w:t>Macros</w:t>
-      </w:r>
-      <w:r>
-        <w:rPr>
-          <w:i/>
-          <w:iCs/>
-        </w:rPr>
-        <w:fldChar w:fldCharType="end"/>
-      </w:r>
-      <w:r>
-        <w:t>)</w:t>
-      </w:r>
-      <w:r>
-        <w:t>.</w:t>
-      </w:r>
-    </w:p>
-    <w:p>
+        <w:t xml:space="preserve">Includes and </w:t>
+      </w:r>
+      <w:proofErr w:type="spellStart"/>
       <w:r>
         <w:rPr>
           <w:b/>
           <w:bCs/>
         </w:rPr>
-        <w:t xml:space="preserve">- </w:t>
-      </w:r>
+        <w:t>preprocessor</w:t>
+      </w:r>
+      <w:proofErr w:type="spellEnd"/>
+      <w:r>
+        <w:t xml:space="preserve">: For safety reasons, we </w:t>
+      </w:r>
+      <w:r>
+        <w:t xml:space="preserve">have </w:t>
+      </w:r>
+      <w:r>
+        <w:t xml:space="preserve">disabled the C </w:t>
+      </w:r>
+      <w:proofErr w:type="spellStart"/>
+      <w:r>
+        <w:t>preprocessor</w:t>
+      </w:r>
+      <w:proofErr w:type="spellEnd"/>
+      <w:r>
+        <w:t xml:space="preserve"> and it is not possible to include libraries in a formula. However, both the standard C library (</w:t>
+      </w:r>
+      <w:proofErr w:type="spellStart"/>
       <w:r>
         <w:rPr>
           <w:b/>
           <w:bCs/>
         </w:rPr>
-        <w:t xml:space="preserve">Includes and </w:t>
+        <w:t>stdlib.h</w:t>
+      </w:r>
+      <w:proofErr w:type="spellEnd"/>
+      <w:r>
+        <w:t>) and the</w:t>
+      </w:r>
+      <w:r>
+        <w:t xml:space="preserve"> standard</w:t>
+      </w:r>
+      <w:r>
+        <w:t xml:space="preserve"> math library (</w:t>
       </w:r>
       <w:proofErr w:type="spellStart"/>
       <w:r>
@@ -5449,221 +5641,181 @@
           <w:b/>
           <w:bCs/>
         </w:rPr>
-        <w:t>preprocessor</w:t>
+        <w:t>math.h</w:t>
       </w:r>
       <w:proofErr w:type="spellEnd"/>
       <w:r>
-        <w:t xml:space="preserve">: For safety reasons, we disabled the C </w:t>
-      </w:r>
-      <w:proofErr w:type="spellStart"/>
-      <w:proofErr w:type="gramStart"/>
-      <w:r>
-        <w:t>preprocessor</w:t>
-      </w:r>
-      <w:proofErr w:type="spellEnd"/>
-      <w:proofErr w:type="gramEnd"/>
-      <w:r>
-        <w:t xml:space="preserve"> and it is not possible to include libraries in a formula. However, both the standard C library (</w:t>
-      </w:r>
-      <w:proofErr w:type="spellStart"/>
+        <w:t>) are included in all formulas.</w:t>
+      </w:r>
+    </w:p>
+    <w:p>
       <w:r>
         <w:rPr>
           <w:b/>
           <w:bCs/>
         </w:rPr>
-        <w:t>stdlib.h</w:t>
-      </w:r>
-      <w:proofErr w:type="spellEnd"/>
-      <w:r>
-        <w:t>) and the</w:t>
-      </w:r>
-      <w:r>
-        <w:t xml:space="preserve"> standard</w:t>
-      </w:r>
-      <w:r>
-        <w:t xml:space="preserve"> math library (</w:t>
-      </w:r>
-      <w:proofErr w:type="spellStart"/>
+        <w:t xml:space="preserve">- </w:t>
+      </w:r>
       <w:r>
         <w:rPr>
           <w:b/>
           <w:bCs/>
         </w:rPr>
-        <w:t>math.h</w:t>
+        <w:t>Security</w:t>
+      </w:r>
+      <w:r>
+        <w:t>:</w:t>
+      </w:r>
+      <w:r>
+        <w:t xml:space="preserve"> Along with disabling the </w:t>
+      </w:r>
+      <w:proofErr w:type="spellStart"/>
+      <w:r>
+        <w:t>preprocessor</w:t>
       </w:r>
       <w:proofErr w:type="spellEnd"/>
       <w:r>
-        <w:t>) are included in all formulas.</w:t>
-      </w:r>
-    </w:p>
-    <w:p>
-      <w:r>
-        <w:rPr>
+        <w:t xml:space="preserve">, several security measures have been enforced: dynamic memory allocation and management, system or exec </w:t>
+      </w:r>
+      <w:proofErr w:type="gramStart"/>
+      <w:r>
+        <w:t>calls</w:t>
+      </w:r>
+      <w:proofErr w:type="gramEnd"/>
+      <w:r>
+        <w:t xml:space="preserve"> and inline assembly are not allowed.</w:t>
+      </w:r>
+    </w:p>
+    <w:p/>
+    <w:p>
+      <w:pPr>
+        <w:pStyle w:val="Titre3"/>
+      </w:pPr>
+      <w:bookmarkStart w:id="23" w:name="_Ref107154833"/>
+      <w:bookmarkStart w:id="24" w:name="_Toc107158152"/>
+      <w:r>
+        <w:t>Formula architecture</w:t>
+      </w:r>
+      <w:bookmarkEnd w:id="23"/>
+      <w:bookmarkEnd w:id="24"/>
+    </w:p>
+    <w:p/>
+    <w:p>
+      <w:r>
+        <w:t>As explained in the previous section</w:t>
+      </w:r>
+      <w:r>
+        <w:t>s</w:t>
+      </w:r>
+      <w:r>
+        <w:t xml:space="preserve">, we need to process each point of the audio signal. In formula, this is done in the </w:t>
+      </w:r>
+      <w:proofErr w:type="spellStart"/>
+      <w:r>
+        <w:rPr>
+          <w:rFonts w:ascii="Courier New" w:hAnsi="Courier New" w:cs="Courier New"/>
+        </w:rPr>
+        <w:t>formula_main</w:t>
+      </w:r>
+      <w:proofErr w:type="spellEnd"/>
+      <w:r>
+        <w:t xml:space="preserve"> block which is delimited by two curly brackets. In this block, you can access the audio point you need to modify using the </w:t>
+      </w:r>
+      <w:r>
+        <w:rPr>
+          <w:rFonts w:ascii="Courier New" w:hAnsi="Courier New" w:cs="Courier New"/>
+        </w:rPr>
+        <w:t>input</w:t>
+      </w:r>
+      <w:r>
+        <w:t xml:space="preserve"> variable. Once you are done with processing your point, you must return it using the </w:t>
+      </w:r>
+      <w:r>
+        <w:rPr>
+          <w:rFonts w:ascii="Courier New" w:hAnsi="Courier New" w:cs="Courier New"/>
+        </w:rPr>
+        <w:t>return</w:t>
+      </w:r>
+      <w:r>
+        <w:t xml:space="preserve"> instruction:</w:t>
+      </w:r>
+    </w:p>
+    <w:p>
+      <w:pPr>
+        <w:rPr>
+          <w:rFonts w:ascii="Courier New" w:hAnsi="Courier New" w:cs="Courier New"/>
+        </w:rPr>
+      </w:pPr>
+      <w:proofErr w:type="spellStart"/>
+      <w:r>
+        <w:rPr>
+          <w:rFonts w:ascii="Courier New" w:hAnsi="Courier New" w:cs="Courier New"/>
+        </w:rPr>
+        <w:t>formula_main</w:t>
+      </w:r>
+      <w:proofErr w:type="spellEnd"/>
+      <w:r>
+        <w:rPr>
+          <w:rFonts w:ascii="Courier New" w:hAnsi="Courier New" w:cs="Courier New"/>
+        </w:rPr>
+        <w:t xml:space="preserve"> {</w:t>
+      </w:r>
+    </w:p>
+    <w:p>
+      <w:pPr>
+        <w:rPr>
+          <w:rFonts w:ascii="Courier New" w:hAnsi="Courier New" w:cs="Courier New"/>
+        </w:rPr>
+      </w:pPr>
+      <w:r>
+        <w:rPr>
+          <w:rFonts w:ascii="Courier New" w:hAnsi="Courier New" w:cs="Courier New"/>
+        </w:rPr>
+        <w:t xml:space="preserve">    float output = </w:t>
+      </w:r>
+      <w:r>
+        <w:rPr>
+          <w:rFonts w:ascii="Courier New" w:hAnsi="Courier New" w:cs="Courier New"/>
           <w:b/>
           <w:bCs/>
         </w:rPr>
-        <w:t xml:space="preserve">- </w:t>
-      </w:r>
-      <w:r>
-        <w:rPr>
+        <w:t>input</w:t>
+      </w:r>
+      <w:r>
+        <w:rPr>
+          <w:rFonts w:ascii="Courier New" w:hAnsi="Courier New" w:cs="Courier New"/>
+        </w:rPr>
+        <w:t>;</w:t>
+      </w:r>
+      <w:r>
+        <w:rPr>
+          <w:rFonts w:ascii="Courier New" w:hAnsi="Courier New" w:cs="Courier New"/>
+        </w:rPr>
+        <w:br/>
+        <w:t xml:space="preserve">    </w:t>
+      </w:r>
+      <w:r>
+        <w:rPr>
+          <w:rFonts w:ascii="Courier New" w:hAnsi="Courier New" w:cs="Courier New"/>
           <w:b/>
           <w:bCs/>
         </w:rPr>
-        <w:t>Security</w:t>
-      </w:r>
-      <w:r>
-        <w:t>:</w:t>
-      </w:r>
-      <w:r>
-        <w:t xml:space="preserve"> Along with disabling the </w:t>
-      </w:r>
-      <w:proofErr w:type="spellStart"/>
-      <w:r>
-        <w:t>preprocessor</w:t>
-      </w:r>
-      <w:proofErr w:type="spellEnd"/>
-      <w:r>
-        <w:t xml:space="preserve">, several security measures have been enforced: dynamic memory allocation and management, system or exec </w:t>
+        <w:t>return</w:t>
+      </w:r>
+      <w:r>
+        <w:rPr>
+          <w:rFonts w:ascii="Courier New" w:hAnsi="Courier New" w:cs="Courier New"/>
+        </w:rPr>
+        <w:t xml:space="preserve"> </w:t>
       </w:r>
       <w:proofErr w:type="gramStart"/>
       <w:r>
-        <w:t>calls</w:t>
+        <w:rPr>
+          <w:rFonts w:ascii="Courier New" w:hAnsi="Courier New" w:cs="Courier New"/>
+        </w:rPr>
+        <w:t>output;</w:t>
       </w:r>
       <w:proofErr w:type="gramEnd"/>
-      <w:r>
-        <w:t xml:space="preserve"> and inline assembly are not allowed.</w:t>
-      </w:r>
-    </w:p>
-    <w:p/>
-    <w:p>
-      <w:pPr>
-        <w:pStyle w:val="Titre3"/>
-      </w:pPr>
-      <w:bookmarkStart w:id="22" w:name="_Ref107154833"/>
-      <w:bookmarkStart w:id="23" w:name="_Toc107158152"/>
-      <w:r>
-        <w:t>Formula architecture</w:t>
-      </w:r>
-      <w:bookmarkEnd w:id="22"/>
-      <w:bookmarkEnd w:id="23"/>
-    </w:p>
-    <w:p/>
-    <w:p>
-      <w:r>
-        <w:t>As explained in the previous section</w:t>
-      </w:r>
-      <w:r>
-        <w:t>s</w:t>
-      </w:r>
-      <w:r>
-        <w:t xml:space="preserve">, we need to process each point of the audio signal. In formula, this is done in the </w:t>
-      </w:r>
-      <w:proofErr w:type="spellStart"/>
-      <w:r>
-        <w:rPr>
-          <w:rFonts w:ascii="Courier New" w:hAnsi="Courier New" w:cs="Courier New"/>
-        </w:rPr>
-        <w:t>formula_main</w:t>
-      </w:r>
-      <w:proofErr w:type="spellEnd"/>
-      <w:r>
-        <w:t xml:space="preserve"> block which is delimited by two curly brackets. In this block, you can access the audio point you need to modify using the </w:t>
-      </w:r>
-      <w:r>
-        <w:rPr>
-          <w:rFonts w:ascii="Courier New" w:hAnsi="Courier New" w:cs="Courier New"/>
-        </w:rPr>
-        <w:t>input</w:t>
-      </w:r>
-      <w:r>
-        <w:t xml:space="preserve"> variable. Once you are done with processing your point, you must return it using the </w:t>
-      </w:r>
-      <w:r>
-        <w:rPr>
-          <w:rFonts w:ascii="Courier New" w:hAnsi="Courier New" w:cs="Courier New"/>
-        </w:rPr>
-        <w:t>return</w:t>
-      </w:r>
-      <w:r>
-        <w:t xml:space="preserve"> instruction:</w:t>
-      </w:r>
-    </w:p>
-    <w:p>
-      <w:pPr>
-        <w:rPr>
-          <w:rFonts w:ascii="Courier New" w:hAnsi="Courier New" w:cs="Courier New"/>
-        </w:rPr>
-      </w:pPr>
-      <w:proofErr w:type="spellStart"/>
-      <w:r>
-        <w:rPr>
-          <w:rFonts w:ascii="Courier New" w:hAnsi="Courier New" w:cs="Courier New"/>
-        </w:rPr>
-        <w:t>formula_main</w:t>
-      </w:r>
-      <w:proofErr w:type="spellEnd"/>
-      <w:r>
-        <w:rPr>
-          <w:rFonts w:ascii="Courier New" w:hAnsi="Courier New" w:cs="Courier New"/>
-        </w:rPr>
-        <w:t xml:space="preserve"> {</w:t>
-      </w:r>
-    </w:p>
-    <w:p>
-      <w:pPr>
-        <w:rPr>
-          <w:rFonts w:ascii="Courier New" w:hAnsi="Courier New" w:cs="Courier New"/>
-        </w:rPr>
-      </w:pPr>
-      <w:r>
-        <w:rPr>
-          <w:rFonts w:ascii="Courier New" w:hAnsi="Courier New" w:cs="Courier New"/>
-        </w:rPr>
-        <w:t xml:space="preserve">    float output = </w:t>
-      </w:r>
-      <w:r>
-        <w:rPr>
-          <w:rFonts w:ascii="Courier New" w:hAnsi="Courier New" w:cs="Courier New"/>
-          <w:b/>
-          <w:bCs/>
-        </w:rPr>
-        <w:t>input</w:t>
-      </w:r>
-      <w:r>
-        <w:rPr>
-          <w:rFonts w:ascii="Courier New" w:hAnsi="Courier New" w:cs="Courier New"/>
-        </w:rPr>
-        <w:t>;</w:t>
-      </w:r>
-      <w:r>
-        <w:rPr>
-          <w:rFonts w:ascii="Courier New" w:hAnsi="Courier New" w:cs="Courier New"/>
-        </w:rPr>
-        <w:br/>
-        <w:t xml:space="preserve">    </w:t>
-      </w:r>
-      <w:r>
-        <w:rPr>
-          <w:rFonts w:ascii="Courier New" w:hAnsi="Courier New" w:cs="Courier New"/>
-          <w:b/>
-          <w:bCs/>
-        </w:rPr>
-        <w:t>return</w:t>
-      </w:r>
-      <w:r>
-        <w:rPr>
-          <w:rFonts w:ascii="Courier New" w:hAnsi="Courier New" w:cs="Courier New"/>
-        </w:rPr>
-        <w:t xml:space="preserve"> </w:t>
-      </w:r>
-      <w:proofErr w:type="gramStart"/>
-      <w:r>
-        <w:rPr>
-          <w:rFonts w:ascii="Courier New" w:hAnsi="Courier New" w:cs="Courier New"/>
-        </w:rPr>
-        <w:t>output;</w:t>
-      </w:r>
-      <w:proofErr w:type="gramEnd"/>
     </w:p>
     <w:p>
       <w:pPr>
@@ -5683,6 +5835,9 @@
         <w:t xml:space="preserve">If you hit the </w:t>
       </w:r>
       <w:r>
+        <w:rPr>
+          <w:noProof/>
+        </w:rPr>
         <w:drawing>
           <wp:inline distT="0" distB="0" distL="0" distR="0" wp14:anchorId="5357EA91" wp14:editId="6ECEAFEA">
             <wp:extent cx="139700" cy="139700"/>
@@ -5720,10 +5875,22 @@
         </w:drawing>
       </w:r>
       <w:r>
-        <w:t xml:space="preserve"> button</w:t>
-      </w:r>
-      <w:r>
-        <w:t xml:space="preserve"> after entering this code, you will notice that the original signal is left untouched. That is normal, as we did not modify the input samples.</w:t>
+        <w:t xml:space="preserve"> button after entering this code, you will notice that the original signal is left untouched. That is normal, as we </w:t>
+      </w:r>
+      <w:r>
+        <w:t>are</w:t>
+      </w:r>
+      <w:r>
+        <w:t xml:space="preserve"> </w:t>
+      </w:r>
+      <w:r>
+        <w:t>not modify</w:t>
+      </w:r>
+      <w:r>
+        <w:t>ing</w:t>
+      </w:r>
+      <w:r>
+        <w:t xml:space="preserve"> the input samples.</w:t>
       </w:r>
     </w:p>
     <w:p>
@@ -5805,13 +5972,7 @@
           <w:rFonts w:ascii="Courier New" w:hAnsi="Courier New" w:cs="Courier New"/>
         </w:rPr>
         <w:br/>
-        <w:t xml:space="preserve">    </w:t>
-      </w:r>
-      <w:r>
-        <w:rPr>
-          <w:rFonts w:ascii="Courier New" w:hAnsi="Courier New" w:cs="Courier New"/>
-        </w:rPr>
-        <w:t xml:space="preserve">return </w:t>
+        <w:t xml:space="preserve">    return </w:t>
       </w:r>
       <w:proofErr w:type="spellStart"/>
       <w:proofErr w:type="gramStart"/>
@@ -5854,13 +6015,13 @@
       <w:pPr>
         <w:pStyle w:val="Titre3"/>
       </w:pPr>
-      <w:bookmarkStart w:id="24" w:name="_Ref107154783"/>
-      <w:bookmarkStart w:id="25" w:name="_Toc107158153"/>
+      <w:bookmarkStart w:id="25" w:name="_Ref107154783"/>
+      <w:bookmarkStart w:id="26" w:name="_Toc107158153"/>
       <w:r>
         <w:t>Macros</w:t>
       </w:r>
-      <w:bookmarkEnd w:id="24"/>
       <w:bookmarkEnd w:id="25"/>
+      <w:bookmarkEnd w:id="26"/>
     </w:p>
     <w:p/>
     <w:p>
@@ -5976,6 +6137,9 @@
               <w:t xml:space="preserve">Value of a user knob from </w:t>
             </w:r>
             <w:r>
+              <w:rPr>
+                <w:noProof/>
+              </w:rPr>
               <w:drawing>
                 <wp:inline distT="0" distB="0" distL="0" distR="0" wp14:anchorId="3E31763A" wp14:editId="0A91568E">
                   <wp:extent cx="165100" cy="152718"/>
@@ -6074,6 +6238,9 @@
               <w:t xml:space="preserve">Value of a user switch from </w:t>
             </w:r>
             <w:r>
+              <w:rPr>
+                <w:noProof/>
+              </w:rPr>
               <w:drawing>
                 <wp:inline distT="0" distB="0" distL="0" distR="0" wp14:anchorId="114F4F57" wp14:editId="2AA36F09">
                   <wp:extent cx="165100" cy="152718"/>
@@ -6400,12 +6567,12 @@
       <w:pPr>
         <w:pStyle w:val="Titre3"/>
       </w:pPr>
-      <w:bookmarkStart w:id="26" w:name="_Toc107158154"/>
+      <w:bookmarkStart w:id="27" w:name="_Toc107158154"/>
       <w:r>
         <w:lastRenderedPageBreak/>
         <w:t>State management</w:t>
       </w:r>
-      <w:bookmarkEnd w:id="26"/>
+      <w:bookmarkEnd w:id="27"/>
     </w:p>
     <w:p/>
     <w:p>
@@ -6552,6 +6719,9 @@
         <w:t>By running this code and triggering the debug pane (</w:t>
       </w:r>
       <w:r>
+        <w:rPr>
+          <w:noProof/>
+        </w:rPr>
         <w:drawing>
           <wp:inline distT="0" distB="0" distL="0" distR="0" wp14:anchorId="60ED37BD" wp14:editId="14A48FCF">
             <wp:extent cx="158750" cy="174113"/>
@@ -6600,7 +6770,25 @@
       </w:r>
       <w:proofErr w:type="spellEnd"/>
       <w:r>
-        <w:t xml:space="preserve"> is increasing over time, as it is keeping its state between samples.</w:t>
+        <w:t xml:space="preserve"> is increasing over time, as </w:t>
+      </w:r>
+      <w:r>
+        <w:t>this variable</w:t>
+      </w:r>
+      <w:r>
+        <w:t xml:space="preserve"> keep</w:t>
+      </w:r>
+      <w:r>
+        <w:t>s</w:t>
+      </w:r>
+      <w:r>
+        <w:t xml:space="preserve"> its state between </w:t>
+      </w:r>
+      <w:r>
+        <w:t xml:space="preserve">consecutive </w:t>
+      </w:r>
+      <w:r>
+        <w:t>samples.</w:t>
       </w:r>
     </w:p>
     <w:p/>
@@ -6608,16 +6796,16 @@
       <w:pPr>
         <w:pStyle w:val="Titre3"/>
       </w:pPr>
-      <w:bookmarkStart w:id="27" w:name="_Toc107158155"/>
+      <w:bookmarkStart w:id="28" w:name="_Toc107158155"/>
       <w:r>
         <w:t>Multi-mono and Stereo</w:t>
       </w:r>
-      <w:bookmarkEnd w:id="27"/>
+      <w:bookmarkEnd w:id="28"/>
     </w:p>
     <w:p/>
     <w:p>
       <w:r>
-        <w:t>By default, Formula runs in multi-mono mode. It means that the same code will be executed for every channel (typically stereo left and right) and the global variables will not be shared between those channels.</w:t>
+        <w:t>By default, Formula runs in multi-mono mode. It means the same code will be executed for every channel (typically stereo left and right) and the global variables will not be shared between those channels.</w:t>
       </w:r>
     </w:p>
     <w:p>
@@ -6657,11 +6845,9 @@
       <w:r>
         <w:t xml:space="preserve"> </w:t>
       </w:r>
-      <w:proofErr w:type="spellStart"/>
-      <w:r>
-        <w:t>entrypoint</w:t>
-      </w:r>
-      <w:proofErr w:type="spellEnd"/>
+      <w:r>
+        <w:t>entry point</w:t>
+      </w:r>
       <w:r>
         <w:t xml:space="preserve">. The </w:t>
       </w:r>
@@ -8250,6 +8436,7 @@
   <w:style w:type="character" w:default="1" w:styleId="Policepardfaut">
     <w:name w:val="Default Paragraph Font"/>
     <w:uiPriority w:val="1"/>
+    <w:semiHidden/>
     <w:unhideWhenUsed/>
   </w:style>
   <w:style w:type="table" w:default="1" w:styleId="TableauNormal">
@@ -8566,6 +8753,22 @@
       <w:ind w:left="480"/>
     </w:pPr>
   </w:style>
+  <w:style w:type="paragraph" w:styleId="Rvision">
+    <w:name w:val="Revision"/>
+    <w:hidden/>
+    <w:uiPriority w:val="99"/>
+    <w:semiHidden/>
+    <w:rsid w:val="009154A8"/>
+    <w:pPr>
+      <w:spacing w:after="0" w:line="240" w:lineRule="auto"/>
+    </w:pPr>
+    <w:rPr>
+      <w:rFonts w:ascii="Josefin Sans" w:hAnsi="Josefin Sans"/>
+      <w:sz w:val="24"/>
+      <w:szCs w:val="24"/>
+      <w:lang w:val="en-GB"/>
+    </w:rPr>
+  </w:style>
 </w:styles>
 </file>
 

</xml_diff>